<commit_message>
added an extra assumption in v4
</commit_message>
<xml_diff>
--- a/v4/Assumptions_v4.docx
+++ b/v4/Assumptions_v4.docx
@@ -125,6 +125,17 @@
       </w:pPr>
       <w:r>
         <w:t>Assume that capacity can be used to determine which equidistant exchange is to be displayed at the end</w:t>
+      </w:r>
+    </w:p>
+    <w:p>
+      <w:pPr>
+        <w:numPr>
+          <w:ilvl w:val="0"/>
+          <w:numId w:val="3"/>
+        </w:numPr>
+      </w:pPr>
+      <w:r>
+        <w:t>Assume that capacity doesn’t need to be shown on the final grid UI</w:t>
       </w:r>
       <w:bookmarkStart w:id="0" w:name="_GoBack"/>
       <w:bookmarkEnd w:id="0"/>

</xml_diff>